<commit_message>
Update Szkielet  funkcjonalności stworzonych programów.docx
</commit_message>
<xml_diff>
--- a/Dokumentacja/Szkielet  funkcjonalności stworzonych programów.docx
+++ b/Dokumentacja/Szkielet  funkcjonalności stworzonych programów.docx
@@ -126,9 +126,8 @@
           <w:szCs w:val="24"/>
           <w:lang w:val="pl-PL"/>
         </w:rPr>
-        <w:t xml:space="preserve">Możliwość wyboru </w:t>
-      </w:r>
-      <w:proofErr w:type="spellStart"/>
+        <w:t xml:space="preserve">Możliwość wyboru nonogramu </w:t>
+      </w:r>
       <w:r>
         <w:rPr>
           <w:rFonts w:cstheme="minorHAnsi"/>
@@ -136,17 +135,7 @@
           <w:szCs w:val="24"/>
           <w:lang w:val="pl-PL"/>
         </w:rPr>
-        <w:t>nonogramu</w:t>
-      </w:r>
-      <w:proofErr w:type="spellEnd"/>
-      <w:r>
-        <w:rPr>
-          <w:rFonts w:cstheme="minorHAnsi"/>
-          <w:sz w:val="24"/>
-          <w:szCs w:val="24"/>
-          <w:lang w:val="pl-PL"/>
-        </w:rPr>
-        <w:t xml:space="preserve"> do uzupełnienie z listy</w:t>
+        <w:t>z listy (jeśli był już wcześniej rozwiązany, wyświetla się tytuł, jeśli nie wyświetla się nazwa)</w:t>
       </w:r>
     </w:p>
     <w:p>
@@ -172,9 +161,25 @@
           <w:szCs w:val="24"/>
           <w:lang w:val="pl-PL"/>
         </w:rPr>
-        <w:t xml:space="preserve">Rozróżnienie pomiędzy </w:t>
-      </w:r>
-      <w:proofErr w:type="spellStart"/>
+        <w:t>Możliwość resetu postępów gry</w:t>
+      </w:r>
+    </w:p>
+    <w:p>
+      <w:pPr>
+        <w:pStyle w:val="Akapitzlist"/>
+        <w:numPr>
+          <w:ilvl w:val="1"/>
+          <w:numId w:val="1"/>
+        </w:numPr>
+        <w:rPr>
+          <w:rFonts w:asciiTheme="majorHAnsi" w:hAnsiTheme="majorHAnsi" w:cstheme="majorHAnsi"/>
+          <w:b/>
+          <w:bCs/>
+          <w:sz w:val="28"/>
+          <w:szCs w:val="28"/>
+          <w:lang w:val="pl-PL"/>
+        </w:rPr>
+      </w:pPr>
       <w:r>
         <w:rPr>
           <w:rFonts w:cstheme="minorHAnsi"/>
@@ -182,9 +187,25 @@
           <w:szCs w:val="24"/>
           <w:lang w:val="pl-PL"/>
         </w:rPr>
-        <w:t>nonogramami</w:t>
-      </w:r>
-      <w:proofErr w:type="spellEnd"/>
+        <w:t>Możliwość zmiany motywu. Są trzy do wyboru. Wybrany motyw zapisuje się jako domyślny i pojawi się po ponownym włączeniu gry</w:t>
+      </w:r>
+    </w:p>
+    <w:p>
+      <w:pPr>
+        <w:pStyle w:val="Akapitzlist"/>
+        <w:numPr>
+          <w:ilvl w:val="1"/>
+          <w:numId w:val="1"/>
+        </w:numPr>
+        <w:rPr>
+          <w:rFonts w:asciiTheme="majorHAnsi" w:hAnsiTheme="majorHAnsi" w:cstheme="majorHAnsi"/>
+          <w:b/>
+          <w:bCs/>
+          <w:sz w:val="28"/>
+          <w:szCs w:val="28"/>
+          <w:lang w:val="pl-PL"/>
+        </w:rPr>
+      </w:pPr>
       <w:r>
         <w:rPr>
           <w:rFonts w:cstheme="minorHAnsi"/>
@@ -192,7 +213,7 @@
           <w:szCs w:val="24"/>
           <w:lang w:val="pl-PL"/>
         </w:rPr>
-        <w:t xml:space="preserve"> wcześniej uzupełnionymi i jeszcze nierozwiązanymi</w:t>
+        <w:t>Możliwość wyboru dwóch nonogramów pierwotnie zaimplementowanym sposobem (wybór po kliknięciu przycisku „Debug”, uruchomienie po kliknięciu „Debug_start”)</w:t>
       </w:r>
     </w:p>
     <w:p>
@@ -218,19 +239,8 @@
           <w:szCs w:val="24"/>
           <w:lang w:val="pl-PL"/>
         </w:rPr>
-        <w:t xml:space="preserve">Okno z uzupełnianym </w:t>
-      </w:r>
-      <w:proofErr w:type="spellStart"/>
-      <w:r>
-        <w:rPr>
-          <w:rFonts w:cstheme="minorHAnsi"/>
-          <w:sz w:val="24"/>
-          <w:szCs w:val="24"/>
-          <w:lang w:val="pl-PL"/>
-        </w:rPr>
-        <w:t>nonogramem</w:t>
-      </w:r>
-      <w:proofErr w:type="spellEnd"/>
+        <w:t>Okno z uzupełnianym nonogramem</w:t>
+      </w:r>
     </w:p>
     <w:p>
       <w:pPr>
@@ -248,6 +258,41 @@
           <w:lang w:val="pl-PL"/>
         </w:rPr>
       </w:pPr>
+      <w:r>
+        <w:rPr>
+          <w:rFonts w:cstheme="minorHAnsi"/>
+          <w:sz w:val="24"/>
+          <w:szCs w:val="24"/>
+          <w:lang w:val="pl-PL"/>
+        </w:rPr>
+        <w:t>Możliwość oznaczenia komórki na czarno</w:t>
+      </w:r>
+    </w:p>
+    <w:p>
+      <w:pPr>
+        <w:pStyle w:val="Akapitzlist"/>
+        <w:numPr>
+          <w:ilvl w:val="1"/>
+          <w:numId w:val="1"/>
+        </w:numPr>
+        <w:rPr>
+          <w:rFonts w:asciiTheme="majorHAnsi" w:hAnsiTheme="majorHAnsi" w:cstheme="majorHAnsi"/>
+          <w:b/>
+          <w:bCs/>
+          <w:sz w:val="28"/>
+          <w:szCs w:val="28"/>
+          <w:lang w:val="pl-PL"/>
+        </w:rPr>
+      </w:pPr>
+      <w:r>
+        <w:rPr>
+          <w:rFonts w:cstheme="minorHAnsi"/>
+          <w:sz w:val="24"/>
+          <w:szCs w:val="24"/>
+          <w:lang w:val="pl-PL"/>
+        </w:rPr>
+        <w:t>Możliwość oznaczenia komórki znakiem „X”, czyli jako niepasującej do rozwiązania</w:t>
+      </w:r>
     </w:p>
     <w:p>
       <w:pPr>
@@ -266,18 +311,7 @@
           <w:szCs w:val="36"/>
           <w:lang w:val="pl-PL"/>
         </w:rPr>
-        <w:t>Nonogram</w:t>
-      </w:r>
-      <w:r>
-        <w:rPr>
-          <w:rFonts w:asciiTheme="majorHAnsi" w:hAnsiTheme="majorHAnsi" w:cstheme="majorHAnsi"/>
-          <w:b/>
-          <w:bCs/>
-          <w:sz w:val="36"/>
-          <w:szCs w:val="36"/>
-          <w:lang w:val="pl-PL"/>
-        </w:rPr>
-        <w:t xml:space="preserve"> - prototyp</w:t>
+        <w:t>Kreator tworzenia nonogramów</w:t>
       </w:r>
       <w:r>
         <w:rPr>
@@ -296,15 +330,7 @@
           <w:szCs w:val="24"/>
           <w:lang w:val="pl-PL"/>
         </w:rPr>
-        <w:t xml:space="preserve">Prototyp gry </w:t>
-      </w:r>
-      <w:r>
-        <w:rPr>
-          <w:sz w:val="24"/>
-          <w:szCs w:val="24"/>
-          <w:lang w:val="pl-PL"/>
-        </w:rPr>
-        <w:t>zawierający wszystkie niezbędne funkcjonalności</w:t>
+        <w:t>Narzędzie deweloperskie służące do dodawania nowych nonogramów do gry.</w:t>
       </w:r>
     </w:p>
     <w:p>
@@ -330,25 +356,8 @@
           <w:szCs w:val="24"/>
           <w:lang w:val="pl-PL"/>
         </w:rPr>
-        <w:t>Menu</w:t>
-      </w:r>
-    </w:p>
-    <w:p>
-      <w:pPr>
-        <w:pStyle w:val="Akapitzlist"/>
-        <w:numPr>
-          <w:ilvl w:val="1"/>
-          <w:numId w:val="1"/>
-        </w:numPr>
-        <w:rPr>
-          <w:rFonts w:asciiTheme="majorHAnsi" w:hAnsiTheme="majorHAnsi" w:cstheme="majorHAnsi"/>
-          <w:b/>
-          <w:bCs/>
-          <w:sz w:val="28"/>
-          <w:szCs w:val="28"/>
-          <w:lang w:val="pl-PL"/>
-        </w:rPr>
-      </w:pPr>
+        <w:t>Możliwość wprowadzenia nonogramu za pomocą graficznego interfejsu</w:t>
+      </w:r>
     </w:p>
     <w:p>
       <w:pPr>
@@ -373,9 +382,8 @@
           <w:szCs w:val="24"/>
           <w:lang w:val="pl-PL"/>
         </w:rPr>
-        <w:t xml:space="preserve">Okno z uzupełnianym </w:t>
-      </w:r>
-      <w:proofErr w:type="spellStart"/>
+        <w:t xml:space="preserve">Możliwość wprowadzenia </w:t>
+      </w:r>
       <w:r>
         <w:rPr>
           <w:rFonts w:cstheme="minorHAnsi"/>
@@ -383,95 +391,7 @@
           <w:szCs w:val="24"/>
           <w:lang w:val="pl-PL"/>
         </w:rPr>
-        <w:t>nonogramem</w:t>
-      </w:r>
-      <w:proofErr w:type="spellEnd"/>
-    </w:p>
-    <w:p>
-      <w:pPr>
-        <w:pStyle w:val="Akapitzlist"/>
-        <w:numPr>
-          <w:ilvl w:val="1"/>
-          <w:numId w:val="1"/>
-        </w:numPr>
-        <w:rPr>
-          <w:rFonts w:asciiTheme="majorHAnsi" w:hAnsiTheme="majorHAnsi" w:cstheme="majorHAnsi"/>
-          <w:b/>
-          <w:bCs/>
-          <w:sz w:val="28"/>
-          <w:szCs w:val="28"/>
-          <w:lang w:val="pl-PL"/>
-        </w:rPr>
-      </w:pPr>
-    </w:p>
-    <w:p>
-      <w:pPr>
-        <w:rPr>
-          <w:sz w:val="24"/>
-          <w:szCs w:val="24"/>
-          <w:lang w:val="pl-PL"/>
-        </w:rPr>
-      </w:pPr>
-      <w:r>
-        <w:rPr>
-          <w:rFonts w:asciiTheme="majorHAnsi" w:hAnsiTheme="majorHAnsi" w:cstheme="majorHAnsi"/>
-          <w:b/>
-          <w:bCs/>
-          <w:sz w:val="36"/>
-          <w:szCs w:val="36"/>
-          <w:lang w:val="pl-PL"/>
-        </w:rPr>
-        <w:t xml:space="preserve">Kreator tworzenia </w:t>
-      </w:r>
-      <w:proofErr w:type="spellStart"/>
-      <w:r>
-        <w:rPr>
-          <w:rFonts w:asciiTheme="majorHAnsi" w:hAnsiTheme="majorHAnsi" w:cstheme="majorHAnsi"/>
-          <w:b/>
-          <w:bCs/>
-          <w:sz w:val="36"/>
-          <w:szCs w:val="36"/>
-          <w:lang w:val="pl-PL"/>
-        </w:rPr>
-        <w:t>nonogramów</w:t>
-      </w:r>
-      <w:proofErr w:type="spellEnd"/>
-      <w:r>
-        <w:rPr>
-          <w:rFonts w:asciiTheme="majorHAnsi" w:hAnsiTheme="majorHAnsi" w:cstheme="majorHAnsi"/>
-          <w:b/>
-          <w:bCs/>
-          <w:sz w:val="48"/>
-          <w:szCs w:val="48"/>
-          <w:lang w:val="pl-PL"/>
-        </w:rPr>
-        <w:br/>
-      </w:r>
-      <w:r>
-        <w:rPr>
-          <w:sz w:val="24"/>
-          <w:szCs w:val="24"/>
-          <w:lang w:val="pl-PL"/>
-        </w:rPr>
-        <w:t xml:space="preserve">Narzędzie deweloperskie służące do dodawania nowych </w:t>
-      </w:r>
-      <w:proofErr w:type="spellStart"/>
-      <w:r>
-        <w:rPr>
-          <w:sz w:val="24"/>
-          <w:szCs w:val="24"/>
-          <w:lang w:val="pl-PL"/>
-        </w:rPr>
-        <w:t>nonogramów</w:t>
-      </w:r>
-      <w:proofErr w:type="spellEnd"/>
-      <w:r>
-        <w:rPr>
-          <w:sz w:val="24"/>
-          <w:szCs w:val="24"/>
-          <w:lang w:val="pl-PL"/>
-        </w:rPr>
-        <w:t xml:space="preserve"> do gry.</w:t>
+        <w:t>nazwy nonogramu</w:t>
       </w:r>
     </w:p>
     <w:p>
@@ -497,137 +417,7 @@
           <w:szCs w:val="24"/>
           <w:lang w:val="pl-PL"/>
         </w:rPr>
-        <w:t xml:space="preserve">Możliwość wprowadzenia </w:t>
-      </w:r>
-      <w:proofErr w:type="spellStart"/>
-      <w:r>
-        <w:rPr>
-          <w:rFonts w:cstheme="minorHAnsi"/>
-          <w:sz w:val="24"/>
-          <w:szCs w:val="24"/>
-          <w:lang w:val="pl-PL"/>
-        </w:rPr>
-        <w:t>nonogramu</w:t>
-      </w:r>
-      <w:proofErr w:type="spellEnd"/>
-      <w:r>
-        <w:rPr>
-          <w:rFonts w:cstheme="minorHAnsi"/>
-          <w:sz w:val="24"/>
-          <w:szCs w:val="24"/>
-          <w:lang w:val="pl-PL"/>
-        </w:rPr>
-        <w:t xml:space="preserve"> za pomocą graficznego interfejsu</w:t>
-      </w:r>
-    </w:p>
-    <w:p>
-      <w:pPr>
-        <w:pStyle w:val="Akapitzlist"/>
-        <w:numPr>
-          <w:ilvl w:val="0"/>
-          <w:numId w:val="1"/>
-        </w:numPr>
-        <w:rPr>
-          <w:rFonts w:asciiTheme="majorHAnsi" w:hAnsiTheme="majorHAnsi" w:cstheme="majorHAnsi"/>
-          <w:b/>
-          <w:bCs/>
-          <w:sz w:val="28"/>
-          <w:szCs w:val="28"/>
-          <w:lang w:val="pl-PL"/>
-        </w:rPr>
-      </w:pPr>
-      <w:r>
-        <w:rPr>
-          <w:rFonts w:cstheme="minorHAnsi"/>
-          <w:sz w:val="24"/>
-          <w:szCs w:val="24"/>
-          <w:lang w:val="pl-PL"/>
-        </w:rPr>
-        <w:t xml:space="preserve">Możliwość wprowadzenia </w:t>
-      </w:r>
-      <w:r>
-        <w:rPr>
-          <w:rFonts w:cstheme="minorHAnsi"/>
-          <w:sz w:val="24"/>
-          <w:szCs w:val="24"/>
-          <w:lang w:val="pl-PL"/>
-        </w:rPr>
-        <w:t>nazwy</w:t>
-      </w:r>
-      <w:r>
-        <w:rPr>
-          <w:rFonts w:cstheme="minorHAnsi"/>
-          <w:sz w:val="24"/>
-          <w:szCs w:val="24"/>
-          <w:lang w:val="pl-PL"/>
-        </w:rPr>
-        <w:t xml:space="preserve"> </w:t>
-      </w:r>
-      <w:proofErr w:type="spellStart"/>
-      <w:r>
-        <w:rPr>
-          <w:rFonts w:cstheme="minorHAnsi"/>
-          <w:sz w:val="24"/>
-          <w:szCs w:val="24"/>
-          <w:lang w:val="pl-PL"/>
-        </w:rPr>
-        <w:t>nonogramu</w:t>
-      </w:r>
-      <w:proofErr w:type="spellEnd"/>
-    </w:p>
-    <w:p>
-      <w:pPr>
-        <w:pStyle w:val="Akapitzlist"/>
-        <w:numPr>
-          <w:ilvl w:val="0"/>
-          <w:numId w:val="1"/>
-        </w:numPr>
-        <w:rPr>
-          <w:rFonts w:asciiTheme="majorHAnsi" w:hAnsiTheme="majorHAnsi" w:cstheme="majorHAnsi"/>
-          <w:b/>
-          <w:bCs/>
-          <w:sz w:val="28"/>
-          <w:szCs w:val="28"/>
-          <w:lang w:val="pl-PL"/>
-        </w:rPr>
-      </w:pPr>
-      <w:r>
-        <w:rPr>
-          <w:rFonts w:cstheme="minorHAnsi"/>
-          <w:sz w:val="24"/>
-          <w:szCs w:val="24"/>
-          <w:lang w:val="pl-PL"/>
-        </w:rPr>
-        <w:t xml:space="preserve">Możliwość zapisania </w:t>
-      </w:r>
-      <w:proofErr w:type="spellStart"/>
-      <w:r>
-        <w:rPr>
-          <w:rFonts w:cstheme="minorHAnsi"/>
-          <w:sz w:val="24"/>
-          <w:szCs w:val="24"/>
-          <w:lang w:val="pl-PL"/>
-        </w:rPr>
-        <w:t>nonogramu</w:t>
-      </w:r>
-      <w:proofErr w:type="spellEnd"/>
-      <w:r>
-        <w:rPr>
-          <w:rFonts w:cstheme="minorHAnsi"/>
-          <w:sz w:val="24"/>
-          <w:szCs w:val="24"/>
-          <w:lang w:val="pl-PL"/>
-        </w:rPr>
-        <w:t xml:space="preserve"> do pliku czytanego przez</w:t>
-      </w:r>
-      <w:r>
-        <w:rPr>
-          <w:rFonts w:cstheme="minorHAnsi"/>
-          <w:sz w:val="24"/>
-          <w:szCs w:val="24"/>
-          <w:lang w:val="pl-PL"/>
-        </w:rPr>
-        <w:t xml:space="preserve"> grę</w:t>
+        <w:t>Możliwość zapisania nonogramu do pliku czytanego przez grę</w:t>
       </w:r>
     </w:p>
     <w:sectPr>
@@ -1163,6 +953,7 @@
   <w:style w:type="character" w:default="1" w:styleId="Domylnaczcionkaakapitu">
     <w:name w:val="Default Paragraph Font"/>
     <w:uiPriority w:val="1"/>
+    <w:semiHidden/>
     <w:unhideWhenUsed/>
   </w:style>
   <w:style w:type="table" w:default="1" w:styleId="Standardowy">

</xml_diff>